<commit_message>
pushing week 10 content and final project, render not quite doing it..
</commit_message>
<xml_diff>
--- a/_site/weeks/reading-guide/week4-reading.docx
+++ b/_site/weeks/reading-guide/week4-reading.docx
@@ -838,7 +838,6 @@
         <w:tblStyle w:val="Table"/>
         <w:tblW w:type="pct" w:w="5000"/>
         <w:tblLook w:firstRow="0" w:lastRow="0" w:firstColumn="0" w:lastColumn="0" w:noHBand="0" w:noVBand="0" w:val="0000"/>
-        <w:jc w:val="start"/>
       </w:tblPr>
       <w:tblGrid>
         <w:gridCol w:w="7920"/>
@@ -848,6 +847,7 @@
           <w:tcPr/>
           <w:p>
             <w:pPr>
+              <w:pStyle w:val="Figure"/>
               <w:jc w:val="center"/>
             </w:pPr>
             <w:r>
@@ -1059,7 +1059,6 @@
         <w:tblStyle w:val="Table"/>
         <w:tblW w:type="pct" w:w="5000"/>
         <w:tblLook w:firstRow="0" w:lastRow="0" w:firstColumn="0" w:lastColumn="0" w:noHBand="0" w:noVBand="0" w:val="0000"/>
-        <w:jc w:val="start"/>
       </w:tblPr>
       <w:tblGrid>
         <w:gridCol w:w="7920"/>
@@ -1069,6 +1068,7 @@
           <w:tcPr/>
           <w:p>
             <w:pPr>
+              <w:pStyle w:val="Figure"/>
               <w:jc w:val="center"/>
             </w:pPr>
             <w:r>

</xml_diff>

<commit_message>
update quarto and re-render
</commit_message>
<xml_diff>
--- a/_site/weeks/reading-guide/week4-reading.docx
+++ b/_site/weeks/reading-guide/week4-reading.docx
@@ -838,6 +838,7 @@
         <w:tblStyle w:val="Table"/>
         <w:tblW w:type="pct" w:w="5000"/>
         <w:tblLook w:firstRow="0" w:lastRow="0" w:firstColumn="0" w:lastColumn="0" w:noHBand="0" w:noVBand="0" w:val="0000"/>
+        <w:jc w:val="start"/>
       </w:tblPr>
       <w:tblGrid>
         <w:gridCol w:w="7920"/>
@@ -847,7 +848,6 @@
           <w:tcPr/>
           <w:p>
             <w:pPr>
-              <w:pStyle w:val="Figure"/>
               <w:jc w:val="center"/>
             </w:pPr>
             <w:r>
@@ -1059,6 +1059,7 @@
         <w:tblStyle w:val="Table"/>
         <w:tblW w:type="pct" w:w="5000"/>
         <w:tblLook w:firstRow="0" w:lastRow="0" w:firstColumn="0" w:lastColumn="0" w:noHBand="0" w:noVBand="0" w:val="0000"/>
+        <w:jc w:val="start"/>
       </w:tblPr>
       <w:tblGrid>
         <w:gridCol w:w="7920"/>
@@ -1068,7 +1069,6 @@
           <w:tcPr/>
           <w:p>
             <w:pPr>
-              <w:pStyle w:val="Figure"/>
               <w:jc w:val="center"/>
             </w:pPr>
             <w:r>

</xml_diff>